<commit_message>
correciones PPQA, archivos CM
</commit_message>
<xml_diff>
--- a/Area de proceso MA/FMNCONPRO_V1.0_2017.docx
+++ b/Area de proceso MA/FMNCONPRO_V1.0_2017.docx
@@ -83,8 +83,6 @@
         </w:rPr>
         <w:t>NO CONFORMIDADES</w:t>
       </w:r>
-      <w:bookmarkStart w:id="0" w:name="_GoBack"/>
-      <w:bookmarkEnd w:id="0"/>
     </w:p>
     <w:p>
       <w:pPr>
@@ -1387,7 +1385,7 @@
                           <w:rPr>
                             <w:rFonts w:ascii="Cambria Math" w:hAnsi="Cambria Math"/>
                           </w:rPr>
-                          <m:t>Número_de_revisiones_ejecutadas</m:t>
+                          <m:t>Ejecutado no Conformidades</m:t>
                         </m:r>
                       </m:num>
                       <m:den>
@@ -1398,7 +1396,25 @@
                           <w:rPr>
                             <w:rFonts w:ascii="Cambria Math" w:hAnsi="Cambria Math"/>
                           </w:rPr>
-                          <m:t>Número_de_revisiones_planificadas]</m:t>
+                          <m:t>Número_</m:t>
+                        </m:r>
+                        <m:r>
+                          <m:rPr>
+                            <m:sty m:val="p"/>
+                          </m:rPr>
+                          <w:rPr>
+                            <w:rFonts w:ascii="Cambria Math" w:hAnsi="Cambria Math"/>
+                          </w:rPr>
+                          <m:t>Total_revisado</m:t>
+                        </m:r>
+                        <m:r>
+                          <m:rPr>
+                            <m:sty m:val="p"/>
+                          </m:rPr>
+                          <w:rPr>
+                            <w:rFonts w:ascii="Cambria Math" w:hAnsi="Cambria Math"/>
+                          </w:rPr>
+                          <m:t>]</m:t>
                         </m:r>
                       </m:den>
                     </m:f>
@@ -1548,7 +1564,10 @@
                     </w:rPr>
                   </w:pPr>
                   <w:r>
-                    <w:t>Número de revisiones que fueron ejecutadas de acuerdo al informe de revisión</w:t>
+                    <w:t xml:space="preserve">Número de revisiones que fueron </w:t>
+                  </w:r>
+                  <w:r>
+                    <w:t>no conformes</w:t>
                   </w:r>
                 </w:p>
               </w:tc>
@@ -1833,6 +1852,7 @@
                     <w:rPr>
                       <w:rFonts w:ascii="Arial" w:hAnsi="Arial" w:cs="Arial"/>
                       <w:color w:val="FFFFFF"/>
+                      <w:sz w:val="22"/>
                       <w:lang w:val="es-PE" w:eastAsia="es-PE"/>
                     </w:rPr>
                   </w:pPr>
@@ -1840,6 +1860,7 @@
                     <w:rPr>
                       <w:rFonts w:ascii="Arial" w:hAnsi="Arial" w:cs="Arial"/>
                       <w:color w:val="FFFFFF"/>
+                      <w:sz w:val="22"/>
                       <w:lang w:val="es-PE" w:eastAsia="es-PE"/>
                     </w:rPr>
                     <w:t>Semáforo</w:t>
@@ -1864,6 +1885,7 @@
                     <w:rPr>
                       <w:rFonts w:ascii="Arial" w:hAnsi="Arial" w:cs="Arial"/>
                       <w:color w:val="FFFFFF"/>
+                      <w:sz w:val="22"/>
                       <w:lang w:val="es-PE" w:eastAsia="es-PE"/>
                     </w:rPr>
                   </w:pPr>
@@ -1871,6 +1893,7 @@
                     <w:rPr>
                       <w:rFonts w:ascii="Arial" w:hAnsi="Arial" w:cs="Arial"/>
                       <w:color w:val="FFFFFF"/>
+                      <w:sz w:val="22"/>
                       <w:lang w:val="es-PE" w:eastAsia="es-PE"/>
                     </w:rPr>
                     <w:t>Margen Mínimo</w:t>
@@ -1895,6 +1918,7 @@
                     <w:rPr>
                       <w:rFonts w:ascii="Arial" w:hAnsi="Arial" w:cs="Arial"/>
                       <w:color w:val="FFFFFF"/>
+                      <w:sz w:val="22"/>
                       <w:lang w:val="es-PE" w:eastAsia="es-PE"/>
                     </w:rPr>
                   </w:pPr>
@@ -1902,6 +1926,7 @@
                     <w:rPr>
                       <w:rFonts w:ascii="Arial" w:hAnsi="Arial" w:cs="Arial"/>
                       <w:color w:val="FFFFFF"/>
+                      <w:sz w:val="22"/>
                       <w:lang w:val="es-PE" w:eastAsia="es-PE"/>
                     </w:rPr>
                     <w:t>Margen Máximo</w:t>
@@ -1933,6 +1958,7 @@
                     <w:rPr>
                       <w:rFonts w:ascii="Arial" w:hAnsi="Arial" w:cs="Arial"/>
                       <w:color w:val="000000"/>
+                      <w:sz w:val="22"/>
                       <w:lang w:val="es-PE" w:eastAsia="es-PE"/>
                     </w:rPr>
                   </w:pPr>
@@ -1940,6 +1966,7 @@
                     <w:rPr>
                       <w:rFonts w:ascii="Arial" w:hAnsi="Arial" w:cs="Arial"/>
                       <w:color w:val="000000"/>
+                      <w:sz w:val="22"/>
                       <w:lang w:val="es-PE" w:eastAsia="es-PE"/>
                     </w:rPr>
                     <w:t>Verde</w:t>
@@ -1965,6 +1992,7 @@
                     <w:rPr>
                       <w:rFonts w:ascii="Arial" w:hAnsi="Arial" w:cs="Arial"/>
                       <w:color w:val="000000"/>
+                      <w:sz w:val="22"/>
                       <w:lang w:val="es-PE" w:eastAsia="es-PE"/>
                     </w:rPr>
                   </w:pPr>
@@ -1972,6 +2000,7 @@
                     <w:rPr>
                       <w:rFonts w:ascii="Arial" w:hAnsi="Arial" w:cs="Arial"/>
                       <w:color w:val="000000"/>
+                      <w:sz w:val="22"/>
                       <w:lang w:val="es-PE" w:eastAsia="es-PE"/>
                     </w:rPr>
                     <w:t>0</w:t>
@@ -1997,6 +2026,7 @@
                     <w:rPr>
                       <w:rFonts w:ascii="Arial" w:hAnsi="Arial" w:cs="Arial"/>
                       <w:color w:val="000000"/>
+                      <w:sz w:val="22"/>
                       <w:lang w:val="es-PE" w:eastAsia="es-PE"/>
                     </w:rPr>
                   </w:pPr>
@@ -2004,9 +2034,10 @@
                     <w:rPr>
                       <w:rFonts w:ascii="Arial" w:hAnsi="Arial" w:cs="Arial"/>
                       <w:color w:val="000000"/>
+                      <w:sz w:val="22"/>
                       <w:lang w:val="es-PE" w:eastAsia="es-PE"/>
                     </w:rPr>
-                    <w:t>10</w:t>
+                    <w:t>1</w:t>
                   </w:r>
                 </w:p>
               </w:tc>
@@ -2035,6 +2066,7 @@
                     <w:rPr>
                       <w:rFonts w:ascii="Arial" w:hAnsi="Arial" w:cs="Arial"/>
                       <w:color w:val="000000"/>
+                      <w:sz w:val="22"/>
                       <w:lang w:val="es-PE" w:eastAsia="es-PE"/>
                     </w:rPr>
                   </w:pPr>
@@ -2042,6 +2074,7 @@
                     <w:rPr>
                       <w:rFonts w:ascii="Arial" w:hAnsi="Arial" w:cs="Arial"/>
                       <w:color w:val="000000"/>
+                      <w:sz w:val="22"/>
                       <w:lang w:val="es-PE" w:eastAsia="es-PE"/>
                     </w:rPr>
                     <w:t>Amarillo</w:t>
@@ -2067,6 +2100,7 @@
                     <w:rPr>
                       <w:rFonts w:ascii="Arial" w:hAnsi="Arial" w:cs="Arial"/>
                       <w:color w:val="000000"/>
+                      <w:sz w:val="22"/>
                       <w:lang w:val="es-PE" w:eastAsia="es-PE"/>
                     </w:rPr>
                   </w:pPr>
@@ -2074,9 +2108,10 @@
                     <w:rPr>
                       <w:rFonts w:ascii="Arial" w:hAnsi="Arial" w:cs="Arial"/>
                       <w:color w:val="000000"/>
+                      <w:sz w:val="22"/>
                       <w:lang w:val="es-PE" w:eastAsia="es-PE"/>
                     </w:rPr>
-                    <w:t>11</w:t>
+                    <w:t>2</w:t>
                   </w:r>
                 </w:p>
               </w:tc>
@@ -2099,6 +2134,7 @@
                     <w:rPr>
                       <w:rFonts w:ascii="Arial" w:hAnsi="Arial" w:cs="Arial"/>
                       <w:color w:val="000000"/>
+                      <w:sz w:val="22"/>
                       <w:lang w:val="es-PE" w:eastAsia="es-PE"/>
                     </w:rPr>
                   </w:pPr>
@@ -2106,9 +2142,10 @@
                     <w:rPr>
                       <w:rFonts w:ascii="Arial" w:hAnsi="Arial" w:cs="Arial"/>
                       <w:color w:val="000000"/>
+                      <w:sz w:val="22"/>
                       <w:lang w:val="es-PE" w:eastAsia="es-PE"/>
                     </w:rPr>
-                    <w:t>35</w:t>
+                    <w:t>5</w:t>
                   </w:r>
                 </w:p>
               </w:tc>
@@ -2137,6 +2174,7 @@
                     <w:rPr>
                       <w:rFonts w:ascii="Arial" w:hAnsi="Arial" w:cs="Arial"/>
                       <w:color w:val="000000"/>
+                      <w:sz w:val="22"/>
                       <w:lang w:val="es-PE" w:eastAsia="es-PE"/>
                     </w:rPr>
                   </w:pPr>
@@ -2144,6 +2182,7 @@
                     <w:rPr>
                       <w:rFonts w:ascii="Arial" w:hAnsi="Arial" w:cs="Arial"/>
                       <w:color w:val="000000"/>
+                      <w:sz w:val="22"/>
                       <w:lang w:val="es-PE" w:eastAsia="es-PE"/>
                     </w:rPr>
                     <w:t>Rojo</w:t>
@@ -2169,6 +2208,7 @@
                     <w:rPr>
                       <w:rFonts w:ascii="Arial" w:hAnsi="Arial" w:cs="Arial"/>
                       <w:color w:val="000000"/>
+                      <w:sz w:val="22"/>
                       <w:lang w:val="es-PE" w:eastAsia="es-PE"/>
                     </w:rPr>
                   </w:pPr>
@@ -2176,9 +2216,10 @@
                     <w:rPr>
                       <w:rFonts w:ascii="Arial" w:hAnsi="Arial" w:cs="Arial"/>
                       <w:color w:val="000000"/>
+                      <w:sz w:val="22"/>
                       <w:lang w:val="es-PE" w:eastAsia="es-PE"/>
                     </w:rPr>
-                    <w:t>36</w:t>
+                    <w:t>6</w:t>
                   </w:r>
                 </w:p>
               </w:tc>
@@ -2201,6 +2242,7 @@
                     <w:rPr>
                       <w:rFonts w:ascii="Arial" w:hAnsi="Arial" w:cs="Arial"/>
                       <w:color w:val="000000"/>
+                      <w:sz w:val="22"/>
                       <w:lang w:val="es-PE" w:eastAsia="es-PE"/>
                     </w:rPr>
                   </w:pPr>
@@ -2208,9 +2250,10 @@
                     <w:rPr>
                       <w:rFonts w:ascii="Arial" w:hAnsi="Arial" w:cs="Arial"/>
                       <w:color w:val="000000"/>
+                      <w:sz w:val="22"/>
                       <w:lang w:val="es-PE" w:eastAsia="es-PE"/>
                     </w:rPr>
-                    <w:t>100</w:t>
+                    <w:t>&gt;10</w:t>
                   </w:r>
                 </w:p>
               </w:tc>
@@ -3515,14 +3558,28 @@
                 <w:noProof/>
               </w:rPr>
             </w:pPr>
-            <w:r>
+          </w:p>
+          <w:p>
+            <w:pPr>
               <w:rPr>
                 <w:noProof/>
               </w:rPr>
+            </w:pPr>
+          </w:p>
+          <w:p>
+            <w:pPr>
+              <w:rPr>
+                <w:noProof/>
+              </w:rPr>
+            </w:pPr>
+            <w:r>
+              <w:rPr>
+                <w:noProof/>
+              </w:rPr>
               <w:drawing>
-                <wp:inline distT="0" distB="0" distL="0" distR="0" wp14:anchorId="64527081" wp14:editId="49B2F495">
-                  <wp:extent cx="4362450" cy="1524000"/>
-                  <wp:effectExtent l="0" t="0" r="0" b="0"/>
+                <wp:inline distT="0" distB="0" distL="0" distR="0" wp14:anchorId="414E0486" wp14:editId="14CEA3EA">
+                  <wp:extent cx="4333875" cy="1619250"/>
+                  <wp:effectExtent l="0" t="0" r="9525" b="0"/>
                   <wp:docPr id="1" name="Imagen 1"/>
                   <wp:cNvGraphicFramePr>
                     <a:graphicFrameLocks xmlns:a="http://schemas.openxmlformats.org/drawingml/2006/main" noChangeAspect="1"/>
@@ -3536,13 +3593,13 @@
                         </pic:nvPicPr>
                         <pic:blipFill rotWithShape="1">
                           <a:blip r:embed="rId11"/>
-                          <a:srcRect l="2548" t="47130" r="49892" b="19335"/>
+                          <a:srcRect l="1721" t="25378" r="50059" b="41087"/>
                           <a:stretch/>
                         </pic:blipFill>
                         <pic:spPr bwMode="auto">
                           <a:xfrm>
                             <a:off x="0" y="0"/>
-                            <a:ext cx="4365965" cy="1525228"/>
+                            <a:ext cx="4341814" cy="1622216"/>
                           </a:xfrm>
                           <a:prstGeom prst="rect">
                             <a:avLst/>
@@ -3685,7 +3742,14 @@
               <w:rPr>
                 <w:rFonts w:asciiTheme="minorHAnsi" w:hAnsiTheme="minorHAnsi"/>
               </w:rPr>
-              <w:t>Resultado Global: muestra los valores medidos o calculados de la métrica de todos los periodos hasta la fecha.</w:t>
+              <w:t xml:space="preserve">Resultado Global: muestra los valores medidos o calculados de </w:t>
+            </w:r>
+            <w:r>
+              <w:rPr>
+                <w:rFonts w:asciiTheme="minorHAnsi" w:hAnsiTheme="minorHAnsi"/>
+              </w:rPr>
+              <w:lastRenderedPageBreak/>
+              <w:t>la métrica de todos los periodos hasta la fecha.</w:t>
             </w:r>
           </w:p>
           <w:p>
@@ -3704,14 +3768,7 @@
               <w:rPr>
                 <w:rFonts w:asciiTheme="minorHAnsi" w:hAnsiTheme="minorHAnsi"/>
               </w:rPr>
-              <w:t xml:space="preserve">Semáforo Global: nos muestra a través de un color el estado de </w:t>
-            </w:r>
-            <w:r>
-              <w:rPr>
-                <w:rFonts w:asciiTheme="minorHAnsi" w:hAnsiTheme="minorHAnsi"/>
-              </w:rPr>
-              <w:lastRenderedPageBreak/>
-              <w:t>la métrica según lo definido en la sección “Márgenes” con respecto a todos los periodos.</w:t>
+              <w:t>Semáforo Global: nos muestra a través de un color el estado de la métrica según lo definido en la sección “Márgenes” con respecto a todos los periodos.</w:t>
             </w:r>
           </w:p>
           <w:p>
@@ -3836,10 +3893,10 @@
                 <w:noProof/>
               </w:rPr>
               <w:drawing>
-                <wp:inline distT="0" distB="0" distL="0" distR="0" wp14:anchorId="5532A5C0" wp14:editId="304089A3">
-                  <wp:extent cx="4333875" cy="1298652"/>
-                  <wp:effectExtent l="0" t="0" r="0" b="0"/>
-                  <wp:docPr id="6" name="Imagen 6"/>
+                <wp:inline distT="0" distB="0" distL="0" distR="0" wp14:anchorId="1F7C2645" wp14:editId="142735D9">
+                  <wp:extent cx="4391025" cy="1238250"/>
+                  <wp:effectExtent l="0" t="0" r="9525" b="0"/>
+                  <wp:docPr id="2" name="Imagen 2"/>
                   <wp:cNvGraphicFramePr>
                     <a:graphicFrameLocks xmlns:a="http://schemas.openxmlformats.org/drawingml/2006/main" noChangeAspect="1"/>
                   </wp:cNvGraphicFramePr>
@@ -3852,13 +3909,13 @@
                         </pic:nvPicPr>
                         <pic:blipFill rotWithShape="1">
                           <a:blip r:embed="rId12"/>
-                          <a:srcRect l="1699" t="47130" r="49552" b="26888"/>
+                          <a:srcRect l="1975" t="28097" r="49552" b="46526"/>
                           <a:stretch/>
                         </pic:blipFill>
                         <pic:spPr bwMode="auto">
                           <a:xfrm>
                             <a:off x="0" y="0"/>
-                            <a:ext cx="4337368" cy="1299699"/>
+                            <a:ext cx="4394564" cy="1239248"/>
                           </a:xfrm>
                           <a:prstGeom prst="rect">
                             <a:avLst/>
@@ -4109,9 +4166,9 @@
                 <w:noProof/>
               </w:rPr>
               <w:drawing>
-                <wp:inline distT="0" distB="0" distL="0" distR="0" wp14:anchorId="35CFD9A9" wp14:editId="497074EA">
-                  <wp:extent cx="4333875" cy="1280113"/>
-                  <wp:effectExtent l="0" t="0" r="0" b="0"/>
+                <wp:inline distT="0" distB="0" distL="0" distR="0" wp14:anchorId="35CFD9A9" wp14:editId="70428155">
+                  <wp:extent cx="4333875" cy="1181100"/>
+                  <wp:effectExtent l="0" t="0" r="9525" b="0"/>
                   <wp:docPr id="8" name="Imagen 8"/>
                   <wp:cNvGraphicFramePr>
                     <a:graphicFrameLocks xmlns:a="http://schemas.openxmlformats.org/drawingml/2006/main" noChangeAspect="1"/>
@@ -4125,13 +4182,13 @@
                         </pic:nvPicPr>
                         <pic:blipFill rotWithShape="1">
                           <a:blip r:embed="rId13"/>
-                          <a:srcRect l="2038" t="25680" r="50231" b="49245"/>
+                          <a:srcRect l="2038" t="25680" r="50090" b="51116"/>
                           <a:stretch/>
                         </pic:blipFill>
                         <pic:spPr bwMode="auto">
                           <a:xfrm>
                             <a:off x="0" y="0"/>
-                            <a:ext cx="4337367" cy="1281144"/>
+                            <a:ext cx="4350153" cy="1185536"/>
                           </a:xfrm>
                           <a:prstGeom prst="rect">
                             <a:avLst/>
@@ -4163,6 +4220,7 @@
               <w:rPr>
                 <w:rFonts w:asciiTheme="minorHAnsi" w:hAnsiTheme="minorHAnsi"/>
               </w:rPr>
+              <w:lastRenderedPageBreak/>
               <w:t xml:space="preserve">Dónde: </w:t>
             </w:r>
           </w:p>
@@ -4178,7 +4236,6 @@
               <w:rPr>
                 <w:rFonts w:asciiTheme="minorHAnsi" w:hAnsiTheme="minorHAnsi"/>
               </w:rPr>
-              <w:lastRenderedPageBreak/>
               <w:t>•</w:t>
             </w:r>
             <w:r>
@@ -4400,10 +4457,10 @@
                 <w:noProof/>
               </w:rPr>
               <w:drawing>
-                <wp:inline distT="0" distB="0" distL="0" distR="0" wp14:anchorId="0EE97A8A" wp14:editId="77ED0D2B">
-                  <wp:extent cx="4276725" cy="1187134"/>
+                <wp:inline distT="0" distB="0" distL="0" distR="0" wp14:anchorId="0AE59B28" wp14:editId="243D6E92">
+                  <wp:extent cx="4343400" cy="1258512"/>
                   <wp:effectExtent l="0" t="0" r="0" b="0"/>
-                  <wp:docPr id="9" name="Imagen 9"/>
+                  <wp:docPr id="4" name="Imagen 4"/>
                   <wp:cNvGraphicFramePr>
                     <a:graphicFrameLocks xmlns:a="http://schemas.openxmlformats.org/drawingml/2006/main" noChangeAspect="1"/>
                   </wp:cNvGraphicFramePr>
@@ -4415,14 +4472,14 @@
                           <pic:cNvPicPr/>
                         </pic:nvPicPr>
                         <pic:blipFill rotWithShape="1">
-                          <a:blip r:embed="rId13"/>
-                          <a:srcRect l="2038" t="54985" r="50231" b="21449"/>
+                          <a:blip r:embed="rId14"/>
+                          <a:srcRect l="1699" t="64653" r="50231" b="10574"/>
                           <a:stretch/>
                         </pic:blipFill>
                         <pic:spPr bwMode="auto">
                           <a:xfrm>
                             <a:off x="0" y="0"/>
-                            <a:ext cx="4280170" cy="1188090"/>
+                            <a:ext cx="4346898" cy="1259526"/>
                           </a:xfrm>
                           <a:prstGeom prst="rect">
                             <a:avLst/>
@@ -4626,6 +4683,7 @@
               <w:rPr>
                 <w:rFonts w:asciiTheme="minorHAnsi" w:hAnsiTheme="minorHAnsi"/>
               </w:rPr>
+              <w:lastRenderedPageBreak/>
               <w:t>•</w:t>
             </w:r>
             <w:r>
@@ -4633,14 +4691,7 @@
                 <w:rFonts w:asciiTheme="minorHAnsi" w:hAnsiTheme="minorHAnsi"/>
               </w:rPr>
               <w:tab/>
-              <w:t xml:space="preserve">Semáforo: Indicador que cambia según los  parámetros </w:t>
-            </w:r>
-            <w:r>
-              <w:rPr>
-                <w:rFonts w:asciiTheme="minorHAnsi" w:hAnsiTheme="minorHAnsi"/>
-              </w:rPr>
-              <w:lastRenderedPageBreak/>
-              <w:t>establecidos.</w:t>
+              <w:t>Semáforo: Indicador que cambia según los  parámetros establecidos.</w:t>
             </w:r>
           </w:p>
           <w:p>
@@ -4684,108 +4735,15 @@
                 <w:szCs w:val="18"/>
               </w:rPr>
             </w:pPr>
-          </w:p>
-          <w:p>
-            <w:pPr>
-              <w:spacing w:line="360" w:lineRule="auto"/>
-              <w:jc w:val="center"/>
-              <w:rPr>
-                <w:rFonts w:asciiTheme="minorHAnsi" w:hAnsiTheme="minorHAnsi" w:cs="Arial"/>
-                <w:color w:val="FF0000"/>
-                <w:sz w:val="18"/>
-                <w:szCs w:val="18"/>
-              </w:rPr>
-            </w:pPr>
             <w:r>
               <w:rPr>
                 <w:noProof/>
               </w:rPr>
               <w:drawing>
-                <wp:inline distT="0" distB="0" distL="0" distR="0" wp14:anchorId="312D2518" wp14:editId="2BF4CE5B">
+                <wp:inline distT="0" distB="0" distL="0" distR="0" wp14:anchorId="3BBDDE9E" wp14:editId="7E1227D7">
                   <wp:extent cx="4305300" cy="2128836"/>
                   <wp:effectExtent l="0" t="0" r="19050" b="24130"/>
-                  <wp:docPr id="10" name="Gráfico 10"/>
-                  <wp:cNvGraphicFramePr/>
-                  <a:graphic xmlns:a="http://schemas.openxmlformats.org/drawingml/2006/main">
-                    <a:graphicData uri="http://schemas.openxmlformats.org/drawingml/2006/chart">
-                      <c:chart xmlns:c="http://schemas.openxmlformats.org/drawingml/2006/chart" xmlns:r="http://schemas.openxmlformats.org/officeDocument/2006/relationships" r:id="rId14"/>
-                    </a:graphicData>
-                  </a:graphic>
-                </wp:inline>
-              </w:drawing>
-            </w:r>
-          </w:p>
-          <w:p>
-            <w:pPr>
-              <w:spacing w:line="360" w:lineRule="auto"/>
-              <w:rPr>
-                <w:rFonts w:asciiTheme="minorHAnsi" w:hAnsiTheme="minorHAnsi" w:cs="Arial"/>
-                <w:b/>
-                <w:sz w:val="18"/>
-                <w:szCs w:val="18"/>
-              </w:rPr>
-            </w:pPr>
-          </w:p>
-          <w:p>
-            <w:pPr>
-              <w:spacing w:line="360" w:lineRule="auto"/>
-              <w:rPr>
-                <w:rFonts w:asciiTheme="minorHAnsi" w:hAnsiTheme="minorHAnsi" w:cs="Arial"/>
-                <w:color w:val="FF0000"/>
-                <w:sz w:val="18"/>
-                <w:szCs w:val="18"/>
-              </w:rPr>
-            </w:pPr>
-            <w:r>
-              <w:rPr>
-                <w:rFonts w:asciiTheme="minorHAnsi" w:hAnsiTheme="minorHAnsi" w:cs="Arial"/>
-                <w:b/>
-                <w:sz w:val="18"/>
-                <w:szCs w:val="18"/>
-              </w:rPr>
-              <w:t>Gráfico de Barras con respecto a los valores de Semáforo</w:t>
-            </w:r>
-            <w:r>
-              <w:rPr>
-                <w:rFonts w:asciiTheme="minorHAnsi" w:hAnsiTheme="minorHAnsi" w:cs="Arial"/>
-                <w:color w:val="FF0000"/>
-                <w:sz w:val="18"/>
-                <w:szCs w:val="18"/>
-              </w:rPr>
-              <w:t>:</w:t>
-            </w:r>
-          </w:p>
-          <w:p>
-            <w:pPr>
-              <w:spacing w:line="360" w:lineRule="auto"/>
-              <w:rPr>
-                <w:rFonts w:asciiTheme="minorHAnsi" w:hAnsiTheme="minorHAnsi" w:cs="Arial"/>
-                <w:color w:val="FF0000"/>
-                <w:sz w:val="18"/>
-                <w:szCs w:val="18"/>
-              </w:rPr>
-            </w:pPr>
-          </w:p>
-          <w:p>
-            <w:pPr>
-              <w:spacing w:line="360" w:lineRule="auto"/>
-              <w:jc w:val="center"/>
-              <w:rPr>
-                <w:rFonts w:asciiTheme="minorHAnsi" w:hAnsiTheme="minorHAnsi" w:cs="Arial"/>
-                <w:color w:val="FF0000"/>
-                <w:sz w:val="18"/>
-                <w:szCs w:val="18"/>
-              </w:rPr>
-            </w:pPr>
-            <w:r>
-              <w:rPr>
-                <w:noProof/>
-              </w:rPr>
-              <w:drawing>
-                <wp:inline distT="0" distB="0" distL="0" distR="0" wp14:anchorId="0C8F35C0" wp14:editId="7657264C">
-                  <wp:extent cx="4048125" cy="2352675"/>
-                  <wp:effectExtent l="19050" t="19050" r="9525" b="9525"/>
-                  <wp:docPr id="11" name="Gráfico 11"/>
+                  <wp:docPr id="5" name="Gráfico 5"/>
                   <wp:cNvGraphicFramePr/>
                   <a:graphic xmlns:a="http://schemas.openxmlformats.org/drawingml/2006/main">
                     <a:graphicData uri="http://schemas.openxmlformats.org/drawingml/2006/chart">
@@ -4795,6 +4753,101 @@
                 </wp:inline>
               </w:drawing>
             </w:r>
+          </w:p>
+          <w:p>
+            <w:pPr>
+              <w:spacing w:line="360" w:lineRule="auto"/>
+              <w:jc w:val="center"/>
+              <w:rPr>
+                <w:rFonts w:asciiTheme="minorHAnsi" w:hAnsiTheme="minorHAnsi" w:cs="Arial"/>
+                <w:color w:val="FF0000"/>
+                <w:sz w:val="18"/>
+                <w:szCs w:val="18"/>
+              </w:rPr>
+            </w:pPr>
+          </w:p>
+          <w:p>
+            <w:pPr>
+              <w:spacing w:line="360" w:lineRule="auto"/>
+              <w:rPr>
+                <w:rFonts w:asciiTheme="minorHAnsi" w:hAnsiTheme="minorHAnsi" w:cs="Arial"/>
+                <w:b/>
+                <w:sz w:val="18"/>
+                <w:szCs w:val="18"/>
+              </w:rPr>
+            </w:pPr>
+          </w:p>
+          <w:p>
+            <w:pPr>
+              <w:spacing w:line="360" w:lineRule="auto"/>
+              <w:rPr>
+                <w:rFonts w:asciiTheme="minorHAnsi" w:hAnsiTheme="minorHAnsi" w:cs="Arial"/>
+                <w:color w:val="FF0000"/>
+                <w:sz w:val="18"/>
+                <w:szCs w:val="18"/>
+              </w:rPr>
+            </w:pPr>
+            <w:r>
+              <w:rPr>
+                <w:rFonts w:asciiTheme="minorHAnsi" w:hAnsiTheme="minorHAnsi" w:cs="Arial"/>
+                <w:b/>
+                <w:sz w:val="18"/>
+                <w:szCs w:val="18"/>
+              </w:rPr>
+              <w:t>Gráfico de Barras con respecto a los valores de Semáforo</w:t>
+            </w:r>
+            <w:r>
+              <w:rPr>
+                <w:rFonts w:asciiTheme="minorHAnsi" w:hAnsiTheme="minorHAnsi" w:cs="Arial"/>
+                <w:color w:val="FF0000"/>
+                <w:sz w:val="18"/>
+                <w:szCs w:val="18"/>
+              </w:rPr>
+              <w:t>:</w:t>
+            </w:r>
+          </w:p>
+          <w:p>
+            <w:pPr>
+              <w:spacing w:line="360" w:lineRule="auto"/>
+              <w:rPr>
+                <w:rFonts w:asciiTheme="minorHAnsi" w:hAnsiTheme="minorHAnsi" w:cs="Arial"/>
+                <w:color w:val="FF0000"/>
+                <w:sz w:val="18"/>
+                <w:szCs w:val="18"/>
+              </w:rPr>
+            </w:pPr>
+            <w:bookmarkStart w:id="0" w:name="_GoBack"/>
+            <w:r>
+              <w:rPr>
+                <w:noProof/>
+              </w:rPr>
+              <w:drawing>
+                <wp:inline distT="0" distB="0" distL="0" distR="0" wp14:anchorId="1F397BC5" wp14:editId="5151D4E0">
+                  <wp:extent cx="4352925" cy="2695575"/>
+                  <wp:effectExtent l="19050" t="19050" r="9525" b="9525"/>
+                  <wp:docPr id="7" name="Gráfico 7"/>
+                  <wp:cNvGraphicFramePr/>
+                  <a:graphic xmlns:a="http://schemas.openxmlformats.org/drawingml/2006/main">
+                    <a:graphicData uri="http://schemas.openxmlformats.org/drawingml/2006/chart">
+                      <c:chart xmlns:c="http://schemas.openxmlformats.org/drawingml/2006/chart" xmlns:r="http://schemas.openxmlformats.org/officeDocument/2006/relationships" r:id="rId16"/>
+                    </a:graphicData>
+                  </a:graphic>
+                </wp:inline>
+              </w:drawing>
+            </w:r>
+            <w:bookmarkEnd w:id="0"/>
+          </w:p>
+          <w:p>
+            <w:pPr>
+              <w:spacing w:line="360" w:lineRule="auto"/>
+              <w:jc w:val="center"/>
+              <w:rPr>
+                <w:rFonts w:asciiTheme="minorHAnsi" w:hAnsiTheme="minorHAnsi" w:cs="Arial"/>
+                <w:color w:val="FF0000"/>
+                <w:sz w:val="18"/>
+                <w:szCs w:val="18"/>
+              </w:rPr>
+            </w:pPr>
           </w:p>
         </w:tc>
       </w:tr>
@@ -4898,14 +4951,7 @@
                 <w:rFonts w:asciiTheme="minorHAnsi" w:hAnsiTheme="minorHAnsi" w:cs="Arial"/>
                 <w:color w:val="000000"/>
               </w:rPr>
-              <w:t>as no conformidades</w:t>
-            </w:r>
-            <w:r>
-              <w:rPr>
-                <w:rFonts w:asciiTheme="minorHAnsi" w:hAnsiTheme="minorHAnsi" w:cs="Arial"/>
-                <w:color w:val="000000"/>
-              </w:rPr>
-              <w:t xml:space="preserve"> y proponerlas como Lecciones Aprendidas y, cuando sea el caso, Oportunidades de Mejora; también en esta situación será </w:t>
+              <w:t xml:space="preserve">as no </w:t>
             </w:r>
             <w:r>
               <w:rPr>
@@ -4913,7 +4959,14 @@
                 <w:color w:val="000000"/>
               </w:rPr>
               <w:lastRenderedPageBreak/>
-              <w:t xml:space="preserve">necesaria una Revisión de Pares para la </w:t>
+              <w:t>conformidades</w:t>
+            </w:r>
+            <w:r>
+              <w:rPr>
+                <w:rFonts w:asciiTheme="minorHAnsi" w:hAnsiTheme="minorHAnsi" w:cs="Arial"/>
+                <w:color w:val="000000"/>
+              </w:rPr>
+              <w:t xml:space="preserve"> y proponerlas como Lecciones Aprendidas y, cuando sea el caso, Oportunidades de Mejora; también en esta situación será necesaria una Revisión de Pares para la </w:t>
             </w:r>
             <w:r>
               <w:rPr>
@@ -5135,7 +5188,7 @@
       </w:pPr>
     </w:p>
     <w:sectPr>
-      <w:headerReference w:type="default" r:id="rId16"/>
+      <w:headerReference w:type="default" r:id="rId17"/>
       <w:pgSz w:w="12240" w:h="15840"/>
       <w:pgMar w:top="1417" w:right="1701" w:bottom="1417" w:left="1701" w:header="708" w:footer="708" w:gutter="0"/>
       <w:cols w:space="708"/>
@@ -6488,11 +6541,11 @@
           <c:order val="0"/>
           <c:tx>
             <c:strRef>
-              <c:f>FMNCONPRO!$B$31:$C$31</c:f>
+              <c:f>[TABME_V1.0_2017.xlsx]FMNCONPRO!$B$31:$C$31</c:f>
               <c:strCache>
                 <c:ptCount val="1"/>
                 <c:pt idx="0">
-                  <c:v>FMNCONPRO Numero de N conformidades QA del Producto</c:v>
+                  <c:v>PPQA Numero de N conformidades QA del Producto</c:v>
                 </c:pt>
               </c:strCache>
             </c:strRef>
@@ -6556,6 +6609,7 @@
             <c:showLeaderLines val="0"/>
             <c:extLst xmlns:c16r2="http://schemas.microsoft.com/office/drawing/2015/06/chart">
               <c:ext xmlns:c15="http://schemas.microsoft.com/office/drawing/2012/chart" uri="{CE6537A1-D6FC-4f65-9D91-7224C49458BB}">
+                <c15:layout/>
                 <c15:showLeaderLines val="1"/>
                 <c15:leaderLines>
                   <c:spPr>
@@ -6575,7 +6629,7 @@
           </c:dLbls>
           <c:cat>
             <c:strRef>
-              <c:f>FMNCONPRO!$D$30:$F$30</c:f>
+              <c:f>[TABME_V1.0_2017.xlsx]FMNCONPRO!$D$30:$F$30</c:f>
               <c:strCache>
                 <c:ptCount val="3"/>
                 <c:pt idx="0">
@@ -6592,7 +6646,7 @@
           </c:cat>
           <c:val>
             <c:numRef>
-              <c:f>FMNCONPRO!$D$31:$F$31</c:f>
+              <c:f>[TABME_V1.0_2017.xlsx]FMNCONPRO!$D$31:$F$31</c:f>
               <c:numCache>
                 <c:formatCode>General</c:formatCode>
                 <c:ptCount val="3"/>
@@ -6600,7 +6654,7 @@
                   <c:v>0</c:v>
                 </c:pt>
                 <c:pt idx="1">
-                  <c:v>4</c:v>
+                  <c:v>5</c:v>
                 </c:pt>
                 <c:pt idx="2">
                   <c:v>0</c:v>
@@ -6626,11 +6680,11 @@
         </c:dLbls>
         <c:marker val="1"/>
         <c:smooth val="0"/>
-        <c:axId val="121145216"/>
-        <c:axId val="121885824"/>
+        <c:axId val="150743680"/>
+        <c:axId val="162845440"/>
       </c:lineChart>
       <c:catAx>
-        <c:axId val="121145216"/>
+        <c:axId val="150743680"/>
         <c:scaling>
           <c:orientation val="minMax"/>
         </c:scaling>
@@ -6708,7 +6762,7 @@
             <a:endParaRPr lang="es-ES"/>
           </a:p>
         </c:txPr>
-        <c:crossAx val="121885824"/>
+        <c:crossAx val="162845440"/>
         <c:crosses val="autoZero"/>
         <c:auto val="1"/>
         <c:lblAlgn val="ctr"/>
@@ -6716,7 +6770,7 @@
         <c:noMultiLvlLbl val="0"/>
       </c:catAx>
       <c:valAx>
-        <c:axId val="121885824"/>
+        <c:axId val="162845440"/>
         <c:scaling>
           <c:orientation val="minMax"/>
         </c:scaling>
@@ -6787,7 +6841,7 @@
         <c:majorTickMark val="none"/>
         <c:minorTickMark val="none"/>
         <c:tickLblPos val="nextTo"/>
-        <c:crossAx val="121145216"/>
+        <c:crossAx val="150743680"/>
         <c:crosses val="autoZero"/>
         <c:crossBetween val="between"/>
       </c:valAx>
@@ -6919,7 +6973,7 @@
           <c:order val="0"/>
           <c:tx>
             <c:strRef>
-              <c:f>FMNCONPRO!$C$39:$C$40</c:f>
+              <c:f>[TABME_V1.0_2017.xlsx]FMNCONPRO!$C$39:$C$40</c:f>
               <c:strCache>
                 <c:ptCount val="1"/>
                 <c:pt idx="0">
@@ -6982,6 +7036,7 @@
             <c:showLeaderLines val="0"/>
             <c:extLst xmlns:c16r2="http://schemas.microsoft.com/office/drawing/2015/06/chart">
               <c:ext xmlns:c15="http://schemas.microsoft.com/office/drawing/2012/chart" uri="{CE6537A1-D6FC-4f65-9D91-7224C49458BB}">
+                <c15:layout/>
                 <c15:showLeaderLines val="1"/>
                 <c15:leaderLines>
                   <c:spPr>
@@ -7001,7 +7056,7 @@
           </c:dLbls>
           <c:cat>
             <c:strRef>
-              <c:f>FMNCONPRO!$B$41:$B$43</c:f>
+              <c:f>[TABME_V1.0_2017.xlsx]FMNCONPRO!$B$41:$B$43</c:f>
               <c:strCache>
                 <c:ptCount val="3"/>
                 <c:pt idx="0">
@@ -7018,7 +7073,7 @@
           </c:cat>
           <c:val>
             <c:numRef>
-              <c:f>FMNCONPRO!$C$41:$C$43</c:f>
+              <c:f>[TABME_V1.0_2017.xlsx]FMNCONPRO!$C$41:$C$43</c:f>
               <c:numCache>
                 <c:formatCode>0.000</c:formatCode>
                 <c:ptCount val="3"/>
@@ -7026,7 +7081,7 @@
                   <c:v>0</c:v>
                 </c:pt>
                 <c:pt idx="1">
-                  <c:v>0.2</c:v>
+                  <c:v>0.25</c:v>
                 </c:pt>
                 <c:pt idx="2">
                   <c:v>0</c:v>
@@ -7050,11 +7105,11 @@
           <c:showBubbleSize val="0"/>
         </c:dLbls>
         <c:gapWidth val="65"/>
-        <c:axId val="121890304"/>
-        <c:axId val="122310016"/>
+        <c:axId val="146149760"/>
+        <c:axId val="146152448"/>
       </c:barChart>
       <c:catAx>
-        <c:axId val="121890304"/>
+        <c:axId val="146149760"/>
         <c:scaling>
           <c:orientation val="minMax"/>
         </c:scaling>
@@ -7097,7 +7152,7 @@
             <a:endParaRPr lang="es-ES"/>
           </a:p>
         </c:txPr>
-        <c:crossAx val="122310016"/>
+        <c:crossAx val="146152448"/>
         <c:crosses val="autoZero"/>
         <c:auto val="1"/>
         <c:lblAlgn val="ctr"/>
@@ -7105,7 +7160,7 @@
         <c:noMultiLvlLbl val="0"/>
       </c:catAx>
       <c:valAx>
-        <c:axId val="122310016"/>
+        <c:axId val="146152448"/>
         <c:scaling>
           <c:orientation val="minMax"/>
         </c:scaling>
@@ -7126,7 +7181,7 @@
         <c:majorTickMark val="none"/>
         <c:minorTickMark val="none"/>
         <c:tickLblPos val="nextTo"/>
-        <c:crossAx val="121890304"/>
+        <c:crossAx val="146149760"/>
         <c:crosses val="autoZero"/>
         <c:crossBetween val="between"/>
       </c:valAx>
@@ -7441,7 +7496,7 @@
   <a:extraClrSchemeLst/>
   <a:extLst>
     <a:ext uri="{05A4C25C-085E-4340-85A3-A5531E510DB2}">
-      <thm15:themeFamily xmlns:thm15="http://schemas.microsoft.com/office/thememl/2012/main" xmlns="" name="Office Theme" id="{62F939B6-93AF-4DB8-9C6B-D6C7DFDC589F}" vid="{4A3C46E8-61CC-4603-A589-7422A47A8E4A}"/>
+      <thm15:themeFamily xmlns="" xmlns:thm15="http://schemas.microsoft.com/office/thememl/2012/main" name="Office Theme" id="{62F939B6-93AF-4DB8-9C6B-D6C7DFDC589F}" vid="{4A3C46E8-61CC-4603-A589-7422A47A8E4A}"/>
     </a:ext>
   </a:extLst>
 </a:theme>
@@ -7452,7 +7507,7 @@
 </file>
 
 <file path=customXml/itemProps1.xml><?xml version="1.0" encoding="utf-8"?>
-<ds:datastoreItem xmlns:ds="http://schemas.openxmlformats.org/officeDocument/2006/customXml" ds:itemID="{92C50EC7-F431-4083-B26F-0E827902BB3C}">
+<ds:datastoreItem xmlns:ds="http://schemas.openxmlformats.org/officeDocument/2006/customXml" ds:itemID="{EDC20297-6C67-417D-99E0-10DB9280FBF7}">
   <ds:schemaRefs>
     <ds:schemaRef ds:uri="http://schemas.openxmlformats.org/officeDocument/2006/bibliography"/>
   </ds:schemaRefs>

</xml_diff>